<commit_message>
implement esras suggestions on style
</commit_message>
<xml_diff>
--- a/_site/assets/personelle/DCOOK_CV2019.docx
+++ b/_site/assets/personelle/DCOOK_CV2019.docx
@@ -726,7 +726,23 @@
                 <w:sz w:val="20"/>
                 <w:szCs w:val="20"/>
               </w:rPr>
-              <w:t>including transport, communication, consensus, and peer synchronization protocols</w:t>
+              <w:t>including communication</w:t>
+            </w:r>
+            <w:r>
+              <w:rPr>
+                <w:rFonts w:ascii="PT Sans" w:hAnsi="PT Sans"/>
+                <w:sz w:val="20"/>
+                <w:szCs w:val="20"/>
+              </w:rPr>
+              <w:t xml:space="preserve"> and synchronization </w:t>
+            </w:r>
+            <w:r>
+              <w:rPr>
+                <w:rFonts w:ascii="PT Sans" w:hAnsi="PT Sans"/>
+                <w:sz w:val="20"/>
+                <w:szCs w:val="20"/>
+              </w:rPr>
+              <w:t>protocols</w:t>
             </w:r>
           </w:p>
           <w:p>
@@ -866,7 +882,23 @@
                 <w:sz w:val="20"/>
                 <w:szCs w:val="20"/>
               </w:rPr>
-              <w:t>content in the distributed database</w:t>
+              <w:t xml:space="preserve">content in </w:t>
+            </w:r>
+            <w:r>
+              <w:rPr>
+                <w:rFonts w:ascii="PT Sans" w:hAnsi="PT Sans"/>
+                <w:sz w:val="20"/>
+                <w:szCs w:val="20"/>
+              </w:rPr>
+              <w:t>a</w:t>
+            </w:r>
+            <w:r>
+              <w:rPr>
+                <w:rFonts w:ascii="PT Sans" w:hAnsi="PT Sans"/>
+                <w:sz w:val="20"/>
+                <w:szCs w:val="20"/>
+              </w:rPr>
+              <w:t xml:space="preserve"> distributed database</w:t>
             </w:r>
           </w:p>
           <w:p>
@@ -890,6 +922,30 @@
               </w:rPr>
               <w:t xml:space="preserve">Developed machine learning methods for estimating the size of a network given the accurate number of hops from source to sink for packets detected at sink destination </w:t>
             </w:r>
+          </w:p>
+          <w:p>
+            <w:pPr>
+              <w:pStyle w:val="NoSpacing"/>
+              <w:numPr>
+                <w:ilvl w:val="0"/>
+                <w:numId w:val="4"/>
+              </w:numPr>
+              <w:rPr>
+                <w:rFonts w:ascii="PT Sans" w:hAnsi="PT Sans"/>
+                <w:sz w:val="20"/>
+                <w:szCs w:val="20"/>
+              </w:rPr>
+            </w:pPr>
+            <w:r>
+              <w:rPr>
+                <w:rFonts w:ascii="PT Sans" w:hAnsi="PT Sans"/>
+                <w:sz w:val="20"/>
+                <w:szCs w:val="20"/>
+              </w:rPr>
+              <w:t xml:space="preserve">Developed Django WebApp of simulation for production and public release </w:t>
+            </w:r>
+            <w:bookmarkStart w:id="0" w:name="_GoBack"/>
+            <w:bookmarkEnd w:id="0"/>
           </w:p>
         </w:tc>
       </w:tr>
@@ -1105,8 +1161,6 @@
               </w:rPr>
               <w:t xml:space="preserve">(EEG) </w:t>
             </w:r>
-            <w:bookmarkStart w:id="0" w:name="_GoBack"/>
-            <w:bookmarkEnd w:id="0"/>
             <w:r>
               <w:rPr>
                 <w:rFonts w:ascii="PT Sans" w:hAnsi="PT Sans"/>

</xml_diff>